<commit_message>
O pedido estava todo mal LMFAO :+1:
</commit_message>
<xml_diff>
--- a/Especificação de Requisitos/RequesitosES.docx
+++ b/Especificação de Requisitos/RequesitosES.docx
@@ -295,8 +295,6 @@
       <w:r>
         <w:fldChar w:fldCharType="separate"/>
       </w:r>
-      <w:bookmarkStart w:id="0" w:name="_GoBack"/>
-      <w:bookmarkEnd w:id="0"/>
       <w:r>
         <w:rPr>
           <w:noProof/>
@@ -1787,14 +1785,14 @@
       <w:pPr>
         <w:pStyle w:val="Ttulo1"/>
       </w:pPr>
-      <w:bookmarkStart w:id="1" w:name="_Toc25181385"/>
+      <w:bookmarkStart w:id="0" w:name="_Toc25181385"/>
       <w:r>
         <w:t>Introdu</w:t>
       </w:r>
       <w:r>
         <w:t>ção</w:t>
       </w:r>
-      <w:bookmarkEnd w:id="1"/>
+      <w:bookmarkEnd w:id="0"/>
     </w:p>
     <w:p>
       <w:pPr>
@@ -1819,10 +1817,38 @@
       <w:pPr>
         <w:pStyle w:val="Ttulo2"/>
       </w:pPr>
-      <w:bookmarkStart w:id="2" w:name="_Toc25181386"/>
+      <w:bookmarkStart w:id="1" w:name="_Toc25181386"/>
       <w:r>
         <w:t>Âmbito</w:t>
       </w:r>
+      <w:bookmarkEnd w:id="1"/>
+    </w:p>
+    <w:p>
+      <w:pPr>
+        <w:ind w:left="720"/>
+      </w:pPr>
+      <w:r>
+        <w:t>Esta especificação de requisitos insere-se no âmbito da realização do Trabalho Prático, no contexto da unidade curricular Engenharia de Software, do Mestrado em Engenharia Informática e de Computadores do ISEL.</w:t>
+      </w:r>
+    </w:p>
+    <w:p>
+      <w:pPr>
+        <w:ind w:left="720"/>
+      </w:pPr>
+    </w:p>
+    <w:p>
+      <w:pPr>
+        <w:ind w:left="720"/>
+      </w:pPr>
+    </w:p>
+    <w:p>
+      <w:pPr>
+        <w:pStyle w:val="Ttulo2"/>
+      </w:pPr>
+      <w:bookmarkStart w:id="2" w:name="_Toc25181387"/>
+      <w:r>
+        <w:t>Definições, Abreviaturas e Acrónimos</w:t>
+      </w:r>
       <w:bookmarkEnd w:id="2"/>
     </w:p>
     <w:p>
@@ -1830,7 +1856,7 @@
         <w:ind w:left="720"/>
       </w:pPr>
       <w:r>
-        <w:t>Esta especificação de requisitos insere-se no âmbito da realização do Trabalho Prático, no contexto da unidade curricular Engenharia de Software, do Mestrado em Engenharia Informática e de Computadores do ISEL.</w:t>
+        <w:t>Sem glossário.</w:t>
       </w:r>
     </w:p>
     <w:p>
@@ -1847,9 +1873,12 @@
       <w:pPr>
         <w:pStyle w:val="Ttulo2"/>
       </w:pPr>
-      <w:bookmarkStart w:id="3" w:name="_Toc25181387"/>
-      <w:r>
-        <w:t>Definições, Abreviaturas e Acrónimos</w:t>
+      <w:bookmarkStart w:id="3" w:name="_Toc25181388"/>
+      <w:r>
+        <w:t>Refer</w:t>
+      </w:r>
+      <w:r>
+        <w:t>ências</w:t>
       </w:r>
       <w:bookmarkEnd w:id="3"/>
     </w:p>
@@ -1858,7 +1887,7 @@
         <w:ind w:left="720"/>
       </w:pPr>
       <w:r>
-        <w:t>Sem glossário.</w:t>
+        <w:t>Documentação de apoio à unidade curricular Engenharia de Software Luís Morgado, ISEL-DEETC, 1998-2008.</w:t>
       </w:r>
     </w:p>
     <w:p>
@@ -1875,12 +1904,9 @@
       <w:pPr>
         <w:pStyle w:val="Ttulo2"/>
       </w:pPr>
-      <w:bookmarkStart w:id="4" w:name="_Toc25181388"/>
-      <w:r>
-        <w:t>Refer</w:t>
-      </w:r>
-      <w:r>
-        <w:t>ências</w:t>
+      <w:bookmarkStart w:id="4" w:name="_Toc25181389"/>
+      <w:r>
+        <w:t>Organização do Documento</w:t>
       </w:r>
       <w:bookmarkEnd w:id="4"/>
     </w:p>
@@ -1889,34 +1915,6 @@
         <w:ind w:left="720"/>
       </w:pPr>
       <w:r>
-        <w:t>Documentação de apoio à unidade curricular Engenharia de Software Luís Morgado, ISEL-DEETC, 1998-2008.</w:t>
-      </w:r>
-    </w:p>
-    <w:p>
-      <w:pPr>
-        <w:ind w:left="720"/>
-      </w:pPr>
-    </w:p>
-    <w:p>
-      <w:pPr>
-        <w:ind w:left="720"/>
-      </w:pPr>
-    </w:p>
-    <w:p>
-      <w:pPr>
-        <w:pStyle w:val="Ttulo2"/>
-      </w:pPr>
-      <w:bookmarkStart w:id="5" w:name="_Toc25181389"/>
-      <w:r>
-        <w:t>Organização do Documento</w:t>
-      </w:r>
-      <w:bookmarkEnd w:id="5"/>
-    </w:p>
-    <w:p>
-      <w:pPr>
-        <w:ind w:left="720"/>
-      </w:pPr>
-      <w:r>
         <w:t xml:space="preserve">O documento está organizado da seguinte forma: </w:t>
       </w:r>
     </w:p>
@@ -1952,25 +1950,25 @@
       <w:pPr>
         <w:pStyle w:val="Ttulo1"/>
       </w:pPr>
-      <w:bookmarkStart w:id="6" w:name="_Toc25181390"/>
+      <w:bookmarkStart w:id="5" w:name="_Toc25181390"/>
       <w:r>
         <w:lastRenderedPageBreak/>
         <w:t>Organização de Casos de Utilização</w:t>
       </w:r>
+      <w:bookmarkEnd w:id="5"/>
+    </w:p>
+    <w:p>
+      <w:pPr>
+        <w:pStyle w:val="Ttulo2"/>
+        <w:rPr>
+          <w:sz w:val="24"/>
+        </w:rPr>
+      </w:pPr>
+      <w:bookmarkStart w:id="6" w:name="_Toc25181391"/>
+      <w:r>
+        <w:t>Funcionalidade Geral</w:t>
+      </w:r>
       <w:bookmarkEnd w:id="6"/>
-    </w:p>
-    <w:p>
-      <w:pPr>
-        <w:pStyle w:val="Ttulo2"/>
-        <w:rPr>
-          <w:sz w:val="24"/>
-        </w:rPr>
-      </w:pPr>
-      <w:bookmarkStart w:id="7" w:name="_Toc25181391"/>
-      <w:r>
-        <w:t>Funcionalidade Geral</w:t>
-      </w:r>
-      <w:bookmarkEnd w:id="7"/>
     </w:p>
     <w:p>
       <w:pPr>
@@ -2909,7 +2907,7 @@
       <w:pPr>
         <w:pStyle w:val="Ttulo1"/>
       </w:pPr>
-      <w:bookmarkStart w:id="8" w:name="_Toc25181392"/>
+      <w:bookmarkStart w:id="7" w:name="_Toc25181392"/>
       <w:r>
         <w:lastRenderedPageBreak/>
         <w:t>Descrição de Casos de Utilização do</w:t>
@@ -2917,15 +2915,186 @@
       <w:r>
         <w:t xml:space="preserve"> Sistema de Gestão de Projetos de Financiamento</w:t>
       </w:r>
+      <w:bookmarkEnd w:id="7"/>
+    </w:p>
+    <w:p>
+      <w:pPr>
+        <w:pStyle w:val="Ttulo2"/>
+      </w:pPr>
+      <w:bookmarkStart w:id="8" w:name="_Toc25181393"/>
+      <w:r>
+        <w:t>Caso de Utilização Autenticação</w:t>
+      </w:r>
       <w:bookmarkEnd w:id="8"/>
     </w:p>
     <w:p>
+      <w:r>
+        <w:rPr>
+          <w:b/>
+        </w:rPr>
+        <w:t xml:space="preserve">Resumo: </w:t>
+      </w:r>
+      <w:r>
+        <w:t>Autenticar um utilizador no sistema.</w:t>
+      </w:r>
+    </w:p>
+    <w:p>
+      <w:r>
+        <w:rPr>
+          <w:b/>
+        </w:rPr>
+        <w:t>Atores:</w:t>
+      </w:r>
+      <w:r>
+        <w:t xml:space="preserve"> Técnico, Gestor de Financiamento e Comissão de Financiamento.</w:t>
+      </w:r>
+    </w:p>
+    <w:p/>
+    <w:p>
+      <w:pPr>
+        <w:rPr>
+          <w:b/>
+        </w:rPr>
+      </w:pPr>
+      <w:r>
+        <w:rPr>
+          <w:b/>
+        </w:rPr>
+        <w:t>Cenário Principal:</w:t>
+      </w:r>
+    </w:p>
+    <w:p>
+      <w:pPr>
+        <w:pStyle w:val="PargrafodaLista"/>
+        <w:numPr>
+          <w:ilvl w:val="0"/>
+          <w:numId w:val="25"/>
+        </w:numPr>
+      </w:pPr>
+      <w:r>
+        <w:t>O caso de utilização inicia-se quando o utilizador pretende autenticar-se no sistema.</w:t>
+      </w:r>
+    </w:p>
+    <w:p>
+      <w:pPr>
+        <w:pStyle w:val="PargrafodaLista"/>
+        <w:numPr>
+          <w:ilvl w:val="0"/>
+          <w:numId w:val="25"/>
+        </w:numPr>
+      </w:pPr>
+      <w:r>
+        <w:t>O sistema apresenta a página de login (página inicial).</w:t>
+      </w:r>
+    </w:p>
+    <w:p>
+      <w:pPr>
+        <w:pStyle w:val="PargrafodaLista"/>
+        <w:numPr>
+          <w:ilvl w:val="0"/>
+          <w:numId w:val="25"/>
+        </w:numPr>
+      </w:pPr>
+      <w:r>
+        <w:t xml:space="preserve">O utilizador insere as </w:t>
+      </w:r>
+      <w:r>
+        <w:t>credenciais</w:t>
+      </w:r>
+      <w:r>
+        <w:t>.</w:t>
+      </w:r>
+    </w:p>
+    <w:p>
+      <w:pPr>
+        <w:pStyle w:val="PargrafodaLista"/>
+        <w:numPr>
+          <w:ilvl w:val="0"/>
+          <w:numId w:val="25"/>
+        </w:numPr>
+      </w:pPr>
+      <w:r>
+        <w:t>O utilizador pressiona o botão “login”.</w:t>
+      </w:r>
+    </w:p>
+    <w:p>
+      <w:pPr>
+        <w:pStyle w:val="PargrafodaLista"/>
+        <w:numPr>
+          <w:ilvl w:val="0"/>
+          <w:numId w:val="25"/>
+        </w:numPr>
+      </w:pPr>
+      <w:r>
+        <w:t>O sistema verifica as credenciais inseridas.</w:t>
+      </w:r>
+    </w:p>
+    <w:p>
+      <w:pPr>
+        <w:pStyle w:val="PargrafodaLista"/>
+        <w:numPr>
+          <w:ilvl w:val="0"/>
+          <w:numId w:val="25"/>
+        </w:numPr>
+      </w:pPr>
+      <w:r>
+        <w:t>O sistema apresenta a página correspondente ao utilizador.</w:t>
+      </w:r>
+    </w:p>
+    <w:p/>
+    <w:p>
+      <w:pPr>
+        <w:rPr>
+          <w:b/>
+        </w:rPr>
+      </w:pPr>
+      <w:r>
+        <w:rPr>
+          <w:b/>
+        </w:rPr>
+        <w:t xml:space="preserve">Cenário Alternativo 1: </w:t>
+      </w:r>
+    </w:p>
+    <w:p>
+      <w:pPr>
+        <w:pStyle w:val="PargrafodaLista"/>
+        <w:numPr>
+          <w:ilvl w:val="0"/>
+          <w:numId w:val="26"/>
+        </w:numPr>
+      </w:pPr>
+      <w:r>
+        <w:t>No passo 5 do cenário principal, o sistema não reconhece as credenciais.</w:t>
+      </w:r>
+    </w:p>
+    <w:p>
+      <w:pPr>
+        <w:pStyle w:val="PargrafodaLista"/>
+        <w:numPr>
+          <w:ilvl w:val="0"/>
+          <w:numId w:val="26"/>
+        </w:numPr>
+      </w:pPr>
+      <w:r>
+        <w:t>O sistema pede novamente as credenciais ao utilizador, mostrando uma mensagem de erro.</w:t>
+      </w:r>
+    </w:p>
+    <w:p>
       <w:pPr>
         <w:pStyle w:val="Ttulo2"/>
-      </w:pPr>
-      <w:bookmarkStart w:id="9" w:name="_Toc25181393"/>
-      <w:r>
-        <w:t>Caso de Utilização Autenticação</w:t>
+        <w:numPr>
+          <w:ilvl w:val="0"/>
+          <w:numId w:val="0"/>
+        </w:numPr>
+      </w:pPr>
+    </w:p>
+    <w:p>
+      <w:pPr>
+        <w:pStyle w:val="Ttulo2"/>
+      </w:pPr>
+      <w:bookmarkStart w:id="9" w:name="_Toc25181394"/>
+      <w:r>
+        <w:t>Caso de Utilização Criar Projeto</w:t>
       </w:r>
       <w:bookmarkEnd w:id="9"/>
     </w:p>
@@ -2937,7 +3106,7 @@
         <w:t xml:space="preserve">Resumo: </w:t>
       </w:r>
       <w:r>
-        <w:t>Autenticar um utilizador no sistema.</w:t>
+        <w:t>Criação de um novo projeto no sistema.</w:t>
       </w:r>
     </w:p>
     <w:p>
@@ -2948,7 +3117,13 @@
         <w:t>Atores:</w:t>
       </w:r>
       <w:r>
-        <w:t xml:space="preserve"> Técnico, Gestor de Financiamento e Comissão de Financiamento.</w:t>
+        <w:rPr>
+          <w:b/>
+        </w:rPr>
+        <w:t xml:space="preserve"> </w:t>
+      </w:r>
+      <w:r>
+        <w:t>Técnico.</w:t>
       </w:r>
     </w:p>
     <w:p/>
@@ -2970,11 +3145,11 @@
         <w:pStyle w:val="PargrafodaLista"/>
         <w:numPr>
           <w:ilvl w:val="0"/>
-          <w:numId w:val="25"/>
-        </w:numPr>
-      </w:pPr>
-      <w:r>
-        <w:t>O caso de utilização inicia-se quando o utilizador pretende autenticar-se no sistema.</w:t>
+          <w:numId w:val="28"/>
+        </w:numPr>
+      </w:pPr>
+      <w:r>
+        <w:t xml:space="preserve">O caso de utilização inicia-se quando o utilizador está autenticado como Técnico e pretende criar um novo Projeto. </w:t>
       </w:r>
     </w:p>
     <w:p>
@@ -2982,11 +3157,11 @@
         <w:pStyle w:val="PargrafodaLista"/>
         <w:numPr>
           <w:ilvl w:val="0"/>
-          <w:numId w:val="25"/>
-        </w:numPr>
-      </w:pPr>
-      <w:r>
-        <w:t>O sistema apresenta a página de login (página inicial).</w:t>
+          <w:numId w:val="28"/>
+        </w:numPr>
+      </w:pPr>
+      <w:r>
+        <w:t>O sistema pede ao utilizador os campos necessários.</w:t>
       </w:r>
     </w:p>
     <w:p>
@@ -2994,17 +3169,11 @@
         <w:pStyle w:val="PargrafodaLista"/>
         <w:numPr>
           <w:ilvl w:val="0"/>
-          <w:numId w:val="25"/>
-        </w:numPr>
-      </w:pPr>
-      <w:r>
-        <w:t xml:space="preserve">O utilizador insere as </w:t>
-      </w:r>
-      <w:r>
-        <w:t>credenciais</w:t>
-      </w:r>
-      <w:r>
-        <w:t>.</w:t>
+          <w:numId w:val="28"/>
+        </w:numPr>
+      </w:pPr>
+      <w:r>
+        <w:t>O utilizador insere os campos.</w:t>
       </w:r>
     </w:p>
     <w:p>
@@ -3012,11 +3181,11 @@
         <w:pStyle w:val="PargrafodaLista"/>
         <w:numPr>
           <w:ilvl w:val="0"/>
-          <w:numId w:val="25"/>
-        </w:numPr>
-      </w:pPr>
-      <w:r>
-        <w:t>O utilizador pressiona o botão “login”.</w:t>
+          <w:numId w:val="28"/>
+        </w:numPr>
+      </w:pPr>
+      <w:r>
+        <w:t>O utilizador pressiona o botão CRIAR.</w:t>
       </w:r>
     </w:p>
     <w:p>
@@ -3024,11 +3193,25 @@
         <w:pStyle w:val="PargrafodaLista"/>
         <w:numPr>
           <w:ilvl w:val="0"/>
-          <w:numId w:val="25"/>
-        </w:numPr>
-      </w:pPr>
-      <w:r>
-        <w:t>O sistema verifica as credenciais inseridas.</w:t>
+          <w:numId w:val="28"/>
+        </w:numPr>
+      </w:pPr>
+      <w:r>
+        <w:t>O sistema apresenta uma mensagem de sucesso.</w:t>
+      </w:r>
+    </w:p>
+    <w:p/>
+    <w:p>
+      <w:pPr>
+        <w:rPr>
+          <w:b/>
+        </w:rPr>
+      </w:pPr>
+      <w:r>
+        <w:rPr>
+          <w:b/>
+        </w:rPr>
+        <w:t>Cenário Alternativo:</w:t>
       </w:r>
     </w:p>
     <w:p>
@@ -3036,25 +3219,82 @@
         <w:pStyle w:val="PargrafodaLista"/>
         <w:numPr>
           <w:ilvl w:val="0"/>
-          <w:numId w:val="25"/>
-        </w:numPr>
-      </w:pPr>
-      <w:r>
-        <w:t>O sistema apresenta a página correspondente ao utilizador.</w:t>
+          <w:numId w:val="29"/>
+        </w:numPr>
+      </w:pPr>
+      <w:r>
+        <w:t>No passo 5 o sistema não consegui</w:t>
+      </w:r>
+      <w:r>
+        <w:t>u</w:t>
+      </w:r>
+      <w:r>
+        <w:t xml:space="preserve"> criar o projeto devido, à má inserção de campos.</w:t>
+      </w:r>
+    </w:p>
+    <w:p>
+      <w:pPr>
+        <w:pStyle w:val="PargrafodaLista"/>
+        <w:numPr>
+          <w:ilvl w:val="0"/>
+          <w:numId w:val="29"/>
+        </w:numPr>
+      </w:pPr>
+      <w:r>
+        <w:t>O sistema pede novamente os campos de criação ao utilizador, mostrando uma mensagem de erro.</w:t>
       </w:r>
     </w:p>
     <w:p/>
     <w:p>
       <w:pPr>
+        <w:pStyle w:val="Ttulo2"/>
+      </w:pPr>
+      <w:bookmarkStart w:id="10" w:name="_Toc25181395"/>
+      <w:r>
+        <w:t>Caso de Utilização Reenquadramento do Projeto</w:t>
+      </w:r>
+      <w:bookmarkEnd w:id="10"/>
+    </w:p>
+    <w:p>
+      <w:r>
         <w:rPr>
           <w:b/>
         </w:rPr>
-      </w:pPr>
+        <w:t xml:space="preserve">Resumo: </w:t>
+      </w:r>
+      <w:r>
+        <w:t>O projeto encontra-se arquivado</w:t>
+      </w:r>
+      <w:r>
+        <w:t xml:space="preserve"> </w:t>
+      </w:r>
+      <w:r>
+        <w:t>e é reenquadrado.</w:t>
+      </w:r>
+    </w:p>
+    <w:p>
       <w:r>
         <w:rPr>
           <w:b/>
         </w:rPr>
-        <w:t xml:space="preserve">Cenário Alternativo 1: </w:t>
+        <w:t xml:space="preserve">Atores: </w:t>
+      </w:r>
+      <w:r>
+        <w:t>Técnico.</w:t>
+      </w:r>
+    </w:p>
+    <w:p/>
+    <w:p>
+      <w:pPr>
+        <w:rPr>
+          <w:b/>
+        </w:rPr>
+      </w:pPr>
+      <w:r>
+        <w:rPr>
+          <w:b/>
+        </w:rPr>
+        <w:t>Cenário Principal:</w:t>
       </w:r>
     </w:p>
     <w:p>
@@ -3062,261 +3302,11 @@
         <w:pStyle w:val="PargrafodaLista"/>
         <w:numPr>
           <w:ilvl w:val="0"/>
-          <w:numId w:val="26"/>
-        </w:numPr>
-      </w:pPr>
-      <w:r>
-        <w:t>No passo 5 do cenário principal, o sistema não reconhece as credenciais.</w:t>
-      </w:r>
-    </w:p>
-    <w:p>
-      <w:pPr>
-        <w:pStyle w:val="PargrafodaLista"/>
-        <w:numPr>
-          <w:ilvl w:val="0"/>
-          <w:numId w:val="26"/>
-        </w:numPr>
-      </w:pPr>
-      <w:r>
-        <w:t>O sistema pede novamente as credenciais ao utilizador, mostrando uma mensagem de erro.</w:t>
-      </w:r>
-    </w:p>
-    <w:p>
-      <w:pPr>
-        <w:pStyle w:val="Ttulo2"/>
-        <w:numPr>
-          <w:ilvl w:val="0"/>
-          <w:numId w:val="0"/>
-        </w:numPr>
-      </w:pPr>
-    </w:p>
-    <w:p>
-      <w:pPr>
-        <w:pStyle w:val="Ttulo2"/>
-      </w:pPr>
-      <w:bookmarkStart w:id="10" w:name="_Toc25181394"/>
-      <w:r>
-        <w:t>Caso de Utilização Criar Projeto</w:t>
-      </w:r>
-      <w:bookmarkEnd w:id="10"/>
-    </w:p>
-    <w:p>
-      <w:r>
-        <w:rPr>
-          <w:b/>
-        </w:rPr>
-        <w:t xml:space="preserve">Resumo: </w:t>
-      </w:r>
-      <w:r>
-        <w:t>Criação de um novo projeto no sistema.</w:t>
-      </w:r>
-    </w:p>
-    <w:p>
-      <w:r>
-        <w:rPr>
-          <w:b/>
-        </w:rPr>
-        <w:t>Atores:</w:t>
-      </w:r>
-      <w:r>
-        <w:rPr>
-          <w:b/>
-        </w:rPr>
-        <w:t xml:space="preserve"> </w:t>
-      </w:r>
-      <w:r>
-        <w:t>Técnico.</w:t>
-      </w:r>
-    </w:p>
-    <w:p/>
-    <w:p>
-      <w:pPr>
-        <w:rPr>
-          <w:b/>
-        </w:rPr>
-      </w:pPr>
-      <w:r>
-        <w:rPr>
-          <w:b/>
-        </w:rPr>
-        <w:t>Cenário Principal:</w:t>
-      </w:r>
-    </w:p>
-    <w:p>
-      <w:pPr>
-        <w:pStyle w:val="PargrafodaLista"/>
-        <w:numPr>
-          <w:ilvl w:val="0"/>
-          <w:numId w:val="28"/>
-        </w:numPr>
-      </w:pPr>
-      <w:r>
-        <w:t xml:space="preserve">O caso de utilização inicia-se quando o utilizador está autenticado como Técnico e pretende criar um novo Projeto. </w:t>
-      </w:r>
-    </w:p>
-    <w:p>
-      <w:pPr>
-        <w:pStyle w:val="PargrafodaLista"/>
-        <w:numPr>
-          <w:ilvl w:val="0"/>
-          <w:numId w:val="28"/>
-        </w:numPr>
-      </w:pPr>
-      <w:r>
-        <w:t>O sistema pede ao utilizador os campos necessários.</w:t>
-      </w:r>
-    </w:p>
-    <w:p>
-      <w:pPr>
-        <w:pStyle w:val="PargrafodaLista"/>
-        <w:numPr>
-          <w:ilvl w:val="0"/>
-          <w:numId w:val="28"/>
-        </w:numPr>
-      </w:pPr>
-      <w:r>
-        <w:t>O utilizador insere os campos.</w:t>
-      </w:r>
-    </w:p>
-    <w:p>
-      <w:pPr>
-        <w:pStyle w:val="PargrafodaLista"/>
-        <w:numPr>
-          <w:ilvl w:val="0"/>
-          <w:numId w:val="28"/>
-        </w:numPr>
-      </w:pPr>
-      <w:r>
-        <w:t>O utilizador pressiona o botão CRIAR.</w:t>
-      </w:r>
-    </w:p>
-    <w:p>
-      <w:pPr>
-        <w:pStyle w:val="PargrafodaLista"/>
-        <w:numPr>
-          <w:ilvl w:val="0"/>
-          <w:numId w:val="28"/>
-        </w:numPr>
-      </w:pPr>
-      <w:r>
-        <w:t>O sistema apresenta uma mensagem de sucesso.</w:t>
-      </w:r>
-    </w:p>
-    <w:p/>
-    <w:p>
-      <w:pPr>
-        <w:rPr>
-          <w:b/>
-        </w:rPr>
-      </w:pPr>
-      <w:r>
-        <w:rPr>
-          <w:b/>
-        </w:rPr>
-        <w:t>Cenário Alternativo:</w:t>
-      </w:r>
-    </w:p>
-    <w:p>
-      <w:pPr>
-        <w:pStyle w:val="PargrafodaLista"/>
-        <w:numPr>
-          <w:ilvl w:val="0"/>
-          <w:numId w:val="29"/>
-        </w:numPr>
-      </w:pPr>
-      <w:r>
-        <w:t>No passo 5 o sistema não consegui</w:t>
-      </w:r>
-      <w:r>
-        <w:t>u</w:t>
-      </w:r>
-      <w:r>
-        <w:t xml:space="preserve"> criar o projeto devido, à má inserção de campos.</w:t>
-      </w:r>
-    </w:p>
-    <w:p>
-      <w:pPr>
-        <w:pStyle w:val="PargrafodaLista"/>
-        <w:numPr>
-          <w:ilvl w:val="0"/>
-          <w:numId w:val="29"/>
-        </w:numPr>
-      </w:pPr>
-      <w:r>
-        <w:t>O sistema pede novamente os campos de criação ao utilizador, mostrando uma mensagem de erro.</w:t>
-      </w:r>
-    </w:p>
-    <w:p/>
-    <w:p>
-      <w:pPr>
-        <w:pStyle w:val="Ttulo2"/>
-      </w:pPr>
-      <w:bookmarkStart w:id="11" w:name="_Toc25181395"/>
-      <w:r>
-        <w:t>Caso de Utilização Reenquadramento do Projeto</w:t>
-      </w:r>
-      <w:bookmarkEnd w:id="11"/>
-    </w:p>
-    <w:p>
-      <w:r>
-        <w:rPr>
-          <w:b/>
-        </w:rPr>
-        <w:t xml:space="preserve">Resumo: </w:t>
-      </w:r>
-      <w:r>
-        <w:t>O projeto encontra-se arquivado</w:t>
-      </w:r>
-      <w:r>
-        <w:t xml:space="preserve"> </w:t>
-      </w:r>
-      <w:r>
-        <w:t>e é reenquadrado.</w:t>
-      </w:r>
-    </w:p>
-    <w:p>
-      <w:r>
-        <w:rPr>
-          <w:b/>
-        </w:rPr>
-        <w:t xml:space="preserve">Atores: </w:t>
-      </w:r>
-      <w:r>
-        <w:t>Técnico.</w:t>
-      </w:r>
-    </w:p>
-    <w:p/>
-    <w:p>
-      <w:pPr>
-        <w:rPr>
-          <w:b/>
-        </w:rPr>
-      </w:pPr>
-      <w:r>
-        <w:rPr>
-          <w:b/>
-        </w:rPr>
-        <w:t>Cenário Principal:</w:t>
-      </w:r>
-    </w:p>
-    <w:p>
-      <w:pPr>
-        <w:pStyle w:val="PargrafodaLista"/>
-        <w:numPr>
-          <w:ilvl w:val="0"/>
           <w:numId w:val="30"/>
         </w:numPr>
       </w:pPr>
       <w:r>
-        <w:t xml:space="preserve">O caso de utilização inicia-se quando o utilizador está autenticado </w:t>
-      </w:r>
-      <w:proofErr w:type="gramStart"/>
-      <w:r>
-        <w:t>como Técnico</w:t>
-      </w:r>
-      <w:proofErr w:type="gramEnd"/>
-      <w:r>
-        <w:t xml:space="preserve"> e pretende</w:t>
+        <w:t>O caso de utilização inicia-se quando o utilizador está autenticado como Técnico e pretende</w:t>
       </w:r>
       <w:r>
         <w:t xml:space="preserve"> reenquadrar um projeto arquivado</w:t>
@@ -3465,14 +3455,14 @@
       <w:pPr>
         <w:pStyle w:val="Ttulo2"/>
       </w:pPr>
-      <w:bookmarkStart w:id="12" w:name="_Toc25181396"/>
+      <w:bookmarkStart w:id="11" w:name="_Toc25181396"/>
       <w:r>
         <w:t xml:space="preserve">Caso de Utilização </w:t>
       </w:r>
       <w:r>
         <w:t>Emitir parecer técnico</w:t>
       </w:r>
-      <w:bookmarkEnd w:id="12"/>
+      <w:bookmarkEnd w:id="11"/>
     </w:p>
     <w:p>
       <w:r>
@@ -3677,11 +3667,11 @@
       <w:pPr>
         <w:pStyle w:val="Ttulo2"/>
       </w:pPr>
-      <w:bookmarkStart w:id="13" w:name="_Toc25181397"/>
+      <w:bookmarkStart w:id="12" w:name="_Toc25181397"/>
       <w:r>
         <w:t>Caso de Utilização Realizar um Pagamento</w:t>
       </w:r>
-      <w:bookmarkEnd w:id="13"/>
+      <w:bookmarkEnd w:id="12"/>
     </w:p>
     <w:p>
       <w:r>
@@ -3871,13 +3861,19 @@
     <w:p>
       <w:pPr>
         <w:pStyle w:val="Ttulo2"/>
-      </w:pPr>
-      <w:bookmarkStart w:id="14" w:name="_Toc25181398"/>
-      <w:r>
+        <w:rPr>
+          <w:highlight w:val="yellow"/>
+        </w:rPr>
+      </w:pPr>
+      <w:bookmarkStart w:id="13" w:name="_Toc25181398"/>
+      <w:r>
+        <w:rPr>
+          <w:highlight w:val="yellow"/>
+        </w:rPr>
         <w:lastRenderedPageBreak/>
         <w:t>Caso de Utilização Alterar Dados</w:t>
       </w:r>
-      <w:bookmarkEnd w:id="14"/>
+      <w:bookmarkEnd w:id="13"/>
     </w:p>
     <w:p>
       <w:r>
@@ -4064,211 +4060,211 @@
       <w:pPr>
         <w:pStyle w:val="Ttulo2"/>
       </w:pPr>
-      <w:bookmarkStart w:id="15" w:name="_Toc25181399"/>
+      <w:bookmarkStart w:id="14" w:name="_Toc25181399"/>
       <w:r>
         <w:t xml:space="preserve">Caso de Utilização </w:t>
       </w:r>
       <w:r>
         <w:t>Pedir Reforço de financiamento</w:t>
       </w:r>
+      <w:bookmarkEnd w:id="14"/>
+    </w:p>
+    <w:p>
+      <w:r>
+        <w:rPr>
+          <w:b/>
+        </w:rPr>
+        <w:t>Resumo:</w:t>
+      </w:r>
+      <w:r>
+        <w:t xml:space="preserve"> </w:t>
+      </w:r>
+      <w:r>
+        <w:t>Pedir reforço de financiamento.</w:t>
+      </w:r>
+    </w:p>
+    <w:p>
+      <w:r>
+        <w:rPr>
+          <w:b/>
+        </w:rPr>
+        <w:t xml:space="preserve">Atores: </w:t>
+      </w:r>
+      <w:r>
+        <w:t>Gestor de Financiamento.</w:t>
+      </w:r>
+    </w:p>
+    <w:p/>
+    <w:p>
+      <w:pPr>
+        <w:rPr>
+          <w:b/>
+        </w:rPr>
+      </w:pPr>
+      <w:r>
+        <w:rPr>
+          <w:b/>
+        </w:rPr>
+        <w:t>Cenário Principal:</w:t>
+      </w:r>
+    </w:p>
+    <w:p>
+      <w:pPr>
+        <w:pStyle w:val="PargrafodaLista"/>
+        <w:numPr>
+          <w:ilvl w:val="0"/>
+          <w:numId w:val="40"/>
+        </w:numPr>
+      </w:pPr>
+      <w:r>
+        <w:t xml:space="preserve">O caso de utilização inicia-se quando o utilizador está autenticado como Gestor de Financiamento e pretende </w:t>
+      </w:r>
+      <w:r>
+        <w:t>pedir um reforço de financiamento para um dado</w:t>
+      </w:r>
+      <w:r>
+        <w:t xml:space="preserve"> projeto. </w:t>
+      </w:r>
+    </w:p>
+    <w:p>
+      <w:pPr>
+        <w:pStyle w:val="PargrafodaLista"/>
+        <w:numPr>
+          <w:ilvl w:val="0"/>
+          <w:numId w:val="40"/>
+        </w:numPr>
+      </w:pPr>
+      <w:r>
+        <w:t>O utilizador pressiona o botão</w:t>
+      </w:r>
+      <w:r>
+        <w:t xml:space="preserve"> PEDIR REFORÇO DE FINANCIAMENTO</w:t>
+      </w:r>
+      <w:r>
+        <w:t>.</w:t>
+      </w:r>
+    </w:p>
+    <w:p>
+      <w:pPr>
+        <w:pStyle w:val="PargrafodaLista"/>
+        <w:numPr>
+          <w:ilvl w:val="0"/>
+          <w:numId w:val="40"/>
+        </w:numPr>
+      </w:pPr>
+      <w:r>
+        <w:t>O sistema apresenta uma lista com todos os projetos, que podem ser</w:t>
+      </w:r>
+      <w:r>
+        <w:t xml:space="preserve"> alvo de pedido de reforço</w:t>
+      </w:r>
+      <w:r>
+        <w:t>.</w:t>
+      </w:r>
+    </w:p>
+    <w:p>
+      <w:pPr>
+        <w:pStyle w:val="PargrafodaLista"/>
+        <w:numPr>
+          <w:ilvl w:val="0"/>
+          <w:numId w:val="40"/>
+        </w:numPr>
+      </w:pPr>
+      <w:r>
+        <w:t>O utilizador seleciona o projeto pretendido.</w:t>
+      </w:r>
+    </w:p>
+    <w:p>
+      <w:pPr>
+        <w:pStyle w:val="PargrafodaLista"/>
+        <w:numPr>
+          <w:ilvl w:val="0"/>
+          <w:numId w:val="40"/>
+        </w:numPr>
+      </w:pPr>
+      <w:r>
+        <w:t>O sistema apresenta uma caixa com os campos</w:t>
+      </w:r>
+      <w:r>
+        <w:t xml:space="preserve"> necessários para o reforço</w:t>
+      </w:r>
+      <w:r>
+        <w:t>.</w:t>
+      </w:r>
+    </w:p>
+    <w:p>
+      <w:pPr>
+        <w:pStyle w:val="PargrafodaLista"/>
+        <w:numPr>
+          <w:ilvl w:val="0"/>
+          <w:numId w:val="40"/>
+        </w:numPr>
+      </w:pPr>
+      <w:r>
+        <w:t>O utilizador pressiona o botão CONFIRMAR.</w:t>
+      </w:r>
+    </w:p>
+    <w:p>
+      <w:pPr>
+        <w:pStyle w:val="PargrafodaLista"/>
+        <w:numPr>
+          <w:ilvl w:val="0"/>
+          <w:numId w:val="40"/>
+        </w:numPr>
+      </w:pPr>
+      <w:r>
+        <w:t>O sistema apresenta uma mensagem de sucesso e volta à página inicial.</w:t>
+      </w:r>
+    </w:p>
+    <w:p/>
+    <w:p>
+      <w:pPr>
+        <w:rPr>
+          <w:b/>
+        </w:rPr>
+      </w:pPr>
+      <w:r>
+        <w:rPr>
+          <w:b/>
+        </w:rPr>
+        <w:t>Cenário Alternativo:</w:t>
+      </w:r>
+    </w:p>
+    <w:p>
+      <w:pPr>
+        <w:pStyle w:val="PargrafodaLista"/>
+        <w:numPr>
+          <w:ilvl w:val="0"/>
+          <w:numId w:val="41"/>
+        </w:numPr>
+      </w:pPr>
+      <w:r>
+        <w:t>No passo 6 o utilizador pressiona o botão CANCELAR.</w:t>
+      </w:r>
+    </w:p>
+    <w:p>
+      <w:pPr>
+        <w:pStyle w:val="PargrafodaLista"/>
+        <w:numPr>
+          <w:ilvl w:val="0"/>
+          <w:numId w:val="41"/>
+        </w:numPr>
+      </w:pPr>
+      <w:r>
+        <w:t>O sistema volta ao passo 3, do cenário principal.</w:t>
+      </w:r>
+    </w:p>
+    <w:p/>
+    <w:p>
+      <w:pPr>
+        <w:pStyle w:val="Ttulo2"/>
+      </w:pPr>
+      <w:bookmarkStart w:id="15" w:name="_Toc25181400"/>
+      <w:bookmarkStart w:id="16" w:name="_Hlk25178983"/>
+      <w:r>
+        <w:t>Caso de Utilização Suspender Projeto</w:t>
+      </w:r>
       <w:bookmarkEnd w:id="15"/>
-    </w:p>
-    <w:p>
-      <w:r>
-        <w:rPr>
-          <w:b/>
-        </w:rPr>
-        <w:t>Resumo:</w:t>
-      </w:r>
-      <w:r>
-        <w:t xml:space="preserve"> </w:t>
-      </w:r>
-      <w:r>
-        <w:t>Pedir reforço de financiamento.</w:t>
-      </w:r>
-    </w:p>
-    <w:p>
-      <w:r>
-        <w:rPr>
-          <w:b/>
-        </w:rPr>
-        <w:t xml:space="preserve">Atores: </w:t>
-      </w:r>
-      <w:r>
-        <w:t>Gestor de Financiamento.</w:t>
-      </w:r>
-    </w:p>
-    <w:p/>
-    <w:p>
-      <w:pPr>
-        <w:rPr>
-          <w:b/>
-        </w:rPr>
-      </w:pPr>
-      <w:r>
-        <w:rPr>
-          <w:b/>
-        </w:rPr>
-        <w:t>Cenário Principal:</w:t>
-      </w:r>
-    </w:p>
-    <w:p>
-      <w:pPr>
-        <w:pStyle w:val="PargrafodaLista"/>
-        <w:numPr>
-          <w:ilvl w:val="0"/>
-          <w:numId w:val="40"/>
-        </w:numPr>
-      </w:pPr>
-      <w:r>
-        <w:t xml:space="preserve">O caso de utilização inicia-se quando o utilizador está autenticado como Gestor de Financiamento e pretende </w:t>
-      </w:r>
-      <w:r>
-        <w:t>pedir um reforço de financiamento para um dado</w:t>
-      </w:r>
-      <w:r>
-        <w:t xml:space="preserve"> projeto. </w:t>
-      </w:r>
-    </w:p>
-    <w:p>
-      <w:pPr>
-        <w:pStyle w:val="PargrafodaLista"/>
-        <w:numPr>
-          <w:ilvl w:val="0"/>
-          <w:numId w:val="40"/>
-        </w:numPr>
-      </w:pPr>
-      <w:r>
-        <w:t>O utilizador pressiona o botão</w:t>
-      </w:r>
-      <w:r>
-        <w:t xml:space="preserve"> PEDIR REFORÇO DE FINANCIAMENTO</w:t>
-      </w:r>
-      <w:r>
-        <w:t>.</w:t>
-      </w:r>
-    </w:p>
-    <w:p>
-      <w:pPr>
-        <w:pStyle w:val="PargrafodaLista"/>
-        <w:numPr>
-          <w:ilvl w:val="0"/>
-          <w:numId w:val="40"/>
-        </w:numPr>
-      </w:pPr>
-      <w:r>
-        <w:t>O sistema apresenta uma lista com todos os projetos, que podem ser</w:t>
-      </w:r>
-      <w:r>
-        <w:t xml:space="preserve"> alvo de pedido de reforço</w:t>
-      </w:r>
-      <w:r>
-        <w:t>.</w:t>
-      </w:r>
-    </w:p>
-    <w:p>
-      <w:pPr>
-        <w:pStyle w:val="PargrafodaLista"/>
-        <w:numPr>
-          <w:ilvl w:val="0"/>
-          <w:numId w:val="40"/>
-        </w:numPr>
-      </w:pPr>
-      <w:r>
-        <w:t>O utilizador seleciona o projeto pretendido.</w:t>
-      </w:r>
-    </w:p>
-    <w:p>
-      <w:pPr>
-        <w:pStyle w:val="PargrafodaLista"/>
-        <w:numPr>
-          <w:ilvl w:val="0"/>
-          <w:numId w:val="40"/>
-        </w:numPr>
-      </w:pPr>
-      <w:r>
-        <w:t>O sistema apresenta uma caixa com os campos</w:t>
-      </w:r>
-      <w:r>
-        <w:t xml:space="preserve"> necessários para o reforço</w:t>
-      </w:r>
-      <w:r>
-        <w:t>.</w:t>
-      </w:r>
-    </w:p>
-    <w:p>
-      <w:pPr>
-        <w:pStyle w:val="PargrafodaLista"/>
-        <w:numPr>
-          <w:ilvl w:val="0"/>
-          <w:numId w:val="40"/>
-        </w:numPr>
-      </w:pPr>
-      <w:r>
-        <w:t>O utilizador pressiona o botão CONFIRMAR.</w:t>
-      </w:r>
-    </w:p>
-    <w:p>
-      <w:pPr>
-        <w:pStyle w:val="PargrafodaLista"/>
-        <w:numPr>
-          <w:ilvl w:val="0"/>
-          <w:numId w:val="40"/>
-        </w:numPr>
-      </w:pPr>
-      <w:r>
-        <w:t>O sistema apresenta uma mensagem de sucesso e volta à página inicial.</w:t>
-      </w:r>
-    </w:p>
-    <w:p/>
-    <w:p>
-      <w:pPr>
-        <w:rPr>
-          <w:b/>
-        </w:rPr>
-      </w:pPr>
-      <w:r>
-        <w:rPr>
-          <w:b/>
-        </w:rPr>
-        <w:t>Cenário Alternativo:</w:t>
-      </w:r>
-    </w:p>
-    <w:p>
-      <w:pPr>
-        <w:pStyle w:val="PargrafodaLista"/>
-        <w:numPr>
-          <w:ilvl w:val="0"/>
-          <w:numId w:val="41"/>
-        </w:numPr>
-      </w:pPr>
-      <w:r>
-        <w:t>No passo 6 o utilizador pressiona o botão CANCELAR.</w:t>
-      </w:r>
-    </w:p>
-    <w:p>
-      <w:pPr>
-        <w:pStyle w:val="PargrafodaLista"/>
-        <w:numPr>
-          <w:ilvl w:val="0"/>
-          <w:numId w:val="41"/>
-        </w:numPr>
-      </w:pPr>
-      <w:r>
-        <w:t>O sistema volta ao passo 3, do cenário principal.</w:t>
-      </w:r>
-    </w:p>
-    <w:p/>
-    <w:p>
-      <w:pPr>
-        <w:pStyle w:val="Ttulo2"/>
-      </w:pPr>
-      <w:bookmarkStart w:id="16" w:name="_Hlk25178983"/>
-      <w:bookmarkStart w:id="17" w:name="_Toc25181400"/>
-      <w:r>
-        <w:t>Caso de Utilização Suspender Projeto</w:t>
-      </w:r>
-      <w:bookmarkEnd w:id="17"/>
     </w:p>
     <w:p>
       <w:r>
@@ -4435,14 +4431,22 @@
     <w:p>
       <w:pPr>
         <w:pStyle w:val="Ttulo2"/>
-      </w:pPr>
-      <w:bookmarkStart w:id="18" w:name="_Toc25181401"/>
-      <w:r>
+        <w:rPr>
+          <w:highlight w:val="yellow"/>
+        </w:rPr>
+      </w:pPr>
+      <w:bookmarkStart w:id="17" w:name="_Toc25181401"/>
+      <w:r>
+        <w:rPr>
+          <w:highlight w:val="yellow"/>
+        </w:rPr>
         <w:t>Caso de Utilização Reativar Projeto</w:t>
       </w:r>
+      <w:bookmarkEnd w:id="17"/>
+    </w:p>
+    <w:p>
+      <w:bookmarkStart w:id="18" w:name="_GoBack"/>
       <w:bookmarkEnd w:id="18"/>
-    </w:p>
-    <w:p>
       <w:r>
         <w:rPr>
           <w:b/>

</xml_diff>